<commit_message>
added to gui description
</commit_message>
<xml_diff>
--- a/SDD.docx
+++ b/SDD.docx
@@ -14,12 +14,17 @@
     </w:p>
     <w:p>
       <w:r>
-        <w:t xml:space="preserve">9/19/18 </w:t>
-      </w:r>
-    </w:p>
-    <w:p>
-      <w:r>
-        <w:t>Version 1.2</w:t>
+        <w:t>CSC 450</w:t>
+      </w:r>
+    </w:p>
+    <w:p>
+      <w:r>
+        <w:t>9/26/18</w:t>
+      </w:r>
+    </w:p>
+    <w:p>
+      <w:r>
+        <w:t>Version 1.3</w:t>
       </w:r>
     </w:p>
     <w:p/>
@@ -37,15 +42,13 @@
         <w:t xml:space="preserve">In this project I will be creating </w:t>
       </w:r>
       <w:r>
-        <w:t>a scanner which takes in a text file. From there the file is scanned for all words and create a word counter based on the different words in the text. The word counter will</w:t>
-      </w:r>
-      <w:bookmarkStart w:id="0" w:name="_GoBack"/>
-      <w:bookmarkEnd w:id="0"/>
-      <w:r>
-        <w:t xml:space="preserve"> not take in to account punctuation, such as periods and capitalization. The word count for the file will appear in a sperate folder as a text </w:t>
-      </w:r>
-      <w:r>
-        <w:t>file,</w:t>
+        <w:t>a scanner which takes in a text file. From there the file is scanned for all words and create a word counter based on the different words in the text. The word counter will not take in to account punctuation, such as periods and capitalization. The word count for the file will appear in</w:t>
+      </w:r>
+      <w:r>
+        <w:t xml:space="preserve"> the terminal</w:t>
+      </w:r>
+      <w:r>
+        <w:t>,</w:t>
       </w:r>
       <w:r>
         <w:t xml:space="preserve"> when the program is finished.</w:t>
@@ -69,16 +72,36 @@
         <w:t xml:space="preserve">In this iteration I will be creating a scanner that will </w:t>
       </w:r>
       <w:r>
-        <w:t>take in a text file and read it. If the file is not found, then the program will throw in error. I will have a program named word counter that will keep track of words in the text file. This will involve the use of HashMap. Once the program goes through the text file. I will have a separate function that will go thought the punctuation that occurs and will ignore it. This will mean the word like “The” and “the” will be counted as:” the “and not appear multiple times in the output list.</w:t>
+        <w:t xml:space="preserve">take in a text file and read it. If the file is not found, then the program will throw in </w:t>
+      </w:r>
+      <w:r>
+        <w:t xml:space="preserve">an </w:t>
+      </w:r>
+      <w:r>
+        <w:t>error. I will have a program named word counter that will keep track of words in the text file. This will involve the use of HashMap. Once the program goes through the text file.</w:t>
+      </w:r>
+      <w:r>
+        <w:t xml:space="preserve"> I will have a separate code</w:t>
+      </w:r>
+      <w:r>
+        <w:t xml:space="preserve"> that will go thought the punctuation that occurs and will ignore it. This will mean the word like “The” and “the” will be counted as:” the “and not appear multiple times in the output list.</w:t>
       </w:r>
       <w:r>
         <w:t xml:space="preserve"> </w:t>
       </w:r>
       <w:r>
+        <w:t xml:space="preserve"> Once the hashmap is complete I will feed the hashmap out to a treemap, which will order the output alphabetically.</w:t>
+      </w:r>
+    </w:p>
+    <w:p>
+      <w:r>
         <w:t>Finally,</w:t>
       </w:r>
       <w:r>
-        <w:t xml:space="preserve"> the program will out the file into a separate folder for initial testing purposes. </w:t>
+        <w:t xml:space="preserve"> the program will </w:t>
+      </w:r>
+      <w:r>
+        <w:t xml:space="preserve">print out in the terminal. </w:t>
       </w:r>
     </w:p>
     <w:p/>
@@ -94,6 +117,14 @@
       <w:r>
         <w:t>Make sure the word counter is working properly and functioning as should. Complete GUI.</w:t>
       </w:r>
+      <w:r>
+        <w:t xml:space="preserve"> The </w:t>
+      </w:r>
+      <w:r>
+        <w:t xml:space="preserve">GUI will consist of a button which will allow user to choose the text file the would like to read in. </w:t>
+      </w:r>
+      <w:bookmarkStart w:id="0" w:name="_GoBack"/>
+      <w:bookmarkEnd w:id="0"/>
     </w:p>
     <w:p/>
     <w:sectPr>

</xml_diff>

<commit_message>
edits made to iteration 2 section
</commit_message>
<xml_diff>
--- a/SDD.docx
+++ b/SDD.docx
@@ -16,6 +16,8 @@
       <w:r>
         <w:t>CSC 450</w:t>
       </w:r>
+      <w:bookmarkStart w:id="0" w:name="_GoBack"/>
+      <w:bookmarkEnd w:id="0"/>
     </w:p>
     <w:p>
       <w:r>
@@ -90,7 +92,31 @@
         <w:t xml:space="preserve"> </w:t>
       </w:r>
       <w:r>
-        <w:t xml:space="preserve"> Once the hashmap is complete I will feed the hashmap out to a treemap, which will order the output alphabetically.</w:t>
+        <w:t xml:space="preserve"> Once the </w:t>
+      </w:r>
+      <w:proofErr w:type="spellStart"/>
+      <w:r>
+        <w:t>hashmap</w:t>
+      </w:r>
+      <w:proofErr w:type="spellEnd"/>
+      <w:r>
+        <w:t xml:space="preserve"> is complete I will feed the </w:t>
+      </w:r>
+      <w:proofErr w:type="spellStart"/>
+      <w:r>
+        <w:t>hashmap</w:t>
+      </w:r>
+      <w:proofErr w:type="spellEnd"/>
+      <w:r>
+        <w:t xml:space="preserve"> out to a </w:t>
+      </w:r>
+      <w:proofErr w:type="spellStart"/>
+      <w:r>
+        <w:t>treemap</w:t>
+      </w:r>
+      <w:proofErr w:type="spellEnd"/>
+      <w:r>
+        <w:t>, which will order the output alphabetically.</w:t>
       </w:r>
     </w:p>
     <w:p>
@@ -121,10 +147,19 @@
         <w:t xml:space="preserve"> The </w:t>
       </w:r>
       <w:r>
-        <w:t xml:space="preserve">GUI will consist of a button which will allow user to choose the text file the would like to read in. </w:t>
-      </w:r>
-      <w:bookmarkStart w:id="0" w:name="_GoBack"/>
-      <w:bookmarkEnd w:id="0"/>
+        <w:t xml:space="preserve">GUI will consist of a button which will allow user to choose the text </w:t>
+      </w:r>
+      <w:r>
+        <w:t xml:space="preserve">file the would like to read in and have the word counter be tested on. I am still unsure if I will have that output be shown on the </w:t>
+      </w:r>
+      <w:proofErr w:type="spellStart"/>
+      <w:r>
+        <w:t>gui</w:t>
+      </w:r>
+      <w:proofErr w:type="spellEnd"/>
+      <w:r>
+        <w:t xml:space="preserve"> or have the output file be put somewhere else. </w:t>
+      </w:r>
     </w:p>
     <w:p/>
     <w:sectPr>

</xml_diff>

<commit_message>
Updates made to GUI section
</commit_message>
<xml_diff>
--- a/SDD.docx
+++ b/SDD.docx
@@ -16,18 +16,6 @@
       <w:r>
         <w:t>CSC 450</w:t>
       </w:r>
-      <w:bookmarkStart w:id="0" w:name="_GoBack"/>
-      <w:bookmarkEnd w:id="0"/>
-    </w:p>
-    <w:p>
-      <w:r>
-        <w:t>9/26/18</w:t>
-      </w:r>
-    </w:p>
-    <w:p>
-      <w:r>
-        <w:t>Version 1.3</w:t>
-      </w:r>
     </w:p>
     <w:p/>
     <w:p>
@@ -41,7 +29,13 @@
         <w:ind w:firstLine="720"/>
       </w:pPr>
       <w:r>
-        <w:t xml:space="preserve">In this project I will be creating </w:t>
+        <w:t xml:space="preserve">In this project </w:t>
+      </w:r>
+      <w:r>
+        <w:t>there will be</w:t>
+      </w:r>
+      <w:r>
+        <w:t xml:space="preserve"> </w:t>
       </w:r>
       <w:r>
         <w:t>a scanner which takes in a text file. From there the file is scanned for all words and create a word counter based on the different words in the text. The word counter will not take in to account punctuation, such as periods and capitalization. The word count for the file will appear in</w:t>
@@ -55,6 +49,9 @@
       <w:r>
         <w:t xml:space="preserve"> when the program is finished.</w:t>
       </w:r>
+      <w:r>
+        <w:t xml:space="preserve"> Once the part is finished a GUI will be implemented to allow the user to choose a file for which they want the words counted for. The output should be shown in the GUI and the terminal window.</w:t>
+      </w:r>
     </w:p>
     <w:p/>
     <w:p>
@@ -65,13 +62,13 @@
     <w:p/>
     <w:p>
       <w:r>
-        <w:t>Iteration 1:</w:t>
+        <w:t>Word Counter</w:t>
       </w:r>
     </w:p>
     <w:p>
       <w:r>
         <w:tab/>
-        <w:t xml:space="preserve">In this iteration I will be creating a scanner that will </w:t>
+        <w:t xml:space="preserve">In this iteration a scanner that will </w:t>
       </w:r>
       <w:r>
         <w:t xml:space="preserve">take in a text file and read it. If the file is not found, then the program will throw in </w:t>
@@ -80,46 +77,59 @@
         <w:t xml:space="preserve">an </w:t>
       </w:r>
       <w:r>
-        <w:t>error. I will have a program named word counter that will keep track of words in the text file. This will involve the use of HashMap. Once the program goes through the text file.</w:t>
-      </w:r>
-      <w:r>
-        <w:t xml:space="preserve"> I will have a separate code</w:t>
-      </w:r>
-      <w:r>
-        <w:t xml:space="preserve"> that will go thought the punctuation that occurs and will ignore it. This will mean the word like “The” and “the” will be counted as:” the “and not appear multiple times in the output list.</w:t>
+        <w:t xml:space="preserve">error. </w:t>
+      </w:r>
+      <w:r>
+        <w:t xml:space="preserve">The </w:t>
+      </w:r>
+      <w:r>
+        <w:t>program named word counter will keep track of words in the text file. This will involve the use of HashMap. Once the program goes through the text file.</w:t>
       </w:r>
       <w:r>
         <w:t xml:space="preserve"> </w:t>
       </w:r>
       <w:r>
-        <w:t xml:space="preserve"> Once the </w:t>
-      </w:r>
-      <w:proofErr w:type="spellStart"/>
-      <w:r>
-        <w:t>hashmap</w:t>
-      </w:r>
-      <w:proofErr w:type="spellEnd"/>
-      <w:r>
-        <w:t xml:space="preserve"> is complete I will feed the </w:t>
-      </w:r>
-      <w:proofErr w:type="spellStart"/>
-      <w:r>
-        <w:t>hashmap</w:t>
-      </w:r>
-      <w:proofErr w:type="spellEnd"/>
-      <w:r>
-        <w:t xml:space="preserve"> out to a </w:t>
-      </w:r>
-      <w:proofErr w:type="spellStart"/>
-      <w:r>
-        <w:t>treemap</w:t>
-      </w:r>
-      <w:proofErr w:type="spellEnd"/>
-      <w:r>
-        <w:t>, which will order the output alphabetically.</w:t>
-      </w:r>
-    </w:p>
-    <w:p>
+        <w:t xml:space="preserve">A </w:t>
+      </w:r>
+      <w:r>
+        <w:t>set of code will be made</w:t>
+      </w:r>
+      <w:r>
+        <w:t xml:space="preserve"> </w:t>
+      </w:r>
+      <w:r>
+        <w:t>that will go through the text document</w:t>
+      </w:r>
+      <w:r>
+        <w:t xml:space="preserve"> the punctuation that occurs and will ignore it. This will mean the word like “The” and “the” will be counted as:” the “and not appear multiple times in the output list.</w:t>
+      </w:r>
+      <w:r>
+        <w:t xml:space="preserve"> </w:t>
+      </w:r>
+      <w:r>
+        <w:t xml:space="preserve"> On</w:t>
+      </w:r>
+      <w:r>
+        <w:t>ce the hashmap is complete it</w:t>
+      </w:r>
+      <w:r>
+        <w:t xml:space="preserve"> will </w:t>
+      </w:r>
+      <w:r>
+        <w:t>be f</w:t>
+      </w:r>
+      <w:r>
+        <w:t xml:space="preserve">ed </w:t>
+      </w:r>
+      <w:r>
+        <w:t xml:space="preserve">into </w:t>
+      </w:r>
+      <w:r>
+        <w:t>a treemap, which will order the output alphabetically.</w:t>
+      </w:r>
+      <w:r>
+        <w:t xml:space="preserve"> </w:t>
+      </w:r>
       <w:r>
         <w:t>Finally,</w:t>
       </w:r>
@@ -133,7 +143,7 @@
     <w:p/>
     <w:p>
       <w:r>
-        <w:t>Iteration 2:</w:t>
+        <w:t>GUI:</w:t>
       </w:r>
     </w:p>
     <w:p>
@@ -141,7 +151,7 @@
         <w:ind w:firstLine="720"/>
       </w:pPr>
       <w:r>
-        <w:t>Make sure the word counter is working properly and functioning as should. Complete GUI.</w:t>
+        <w:t xml:space="preserve">For this part it is crucial for the Word Counter class to be working. </w:t>
       </w:r>
       <w:r>
         <w:t xml:space="preserve"> The </w:t>
@@ -150,16 +160,18 @@
         <w:t xml:space="preserve">GUI will consist of a button which will allow user to choose the text </w:t>
       </w:r>
       <w:r>
-        <w:t xml:space="preserve">file the would like to read in and have the word counter be tested on. I am still unsure if I will have that output be shown on the </w:t>
-      </w:r>
-      <w:proofErr w:type="spellStart"/>
-      <w:r>
-        <w:t>gui</w:t>
-      </w:r>
-      <w:proofErr w:type="spellEnd"/>
-      <w:r>
-        <w:t xml:space="preserve"> or have the output file be put somewhere else. </w:t>
-      </w:r>
+        <w:t>file the would like to read in and have t</w:t>
+      </w:r>
+      <w:r>
+        <w:t xml:space="preserve">he word counter be tested on.  The output then will appear in both the GUI and Terminal. </w:t>
+      </w:r>
+    </w:p>
+    <w:p>
+      <w:pPr>
+        <w:ind w:firstLine="720"/>
+      </w:pPr>
+      <w:bookmarkStart w:id="0" w:name="_GoBack"/>
+      <w:bookmarkEnd w:id="0"/>
     </w:p>
     <w:p/>
     <w:sectPr>

</xml_diff>